<commit_message>
Pointers to add in the report
</commit_message>
<xml_diff>
--- a/DJASCII24/VR Horror Game DJASCII24.docx
+++ b/DJASCII24/VR Horror Game DJASCII24.docx
@@ -113,7 +113,7 @@
                 <w:szCs w:val="20"/>
               </w:rPr>
             </w:pPr>
-            <w:hyperlink r:id="rId4" w:history="1">
+            <w:hyperlink r:id="rId5" w:history="1">
               <w:r>
                 <w:rPr>
                   <w:rStyle w:val="Hyperlink"/>
@@ -200,7 +200,7 @@
                 <w:spacing w:val="-2"/>
               </w:rPr>
             </w:pPr>
-            <w:hyperlink r:id="rId5" w:history="1">
+            <w:hyperlink r:id="rId6" w:history="1">
               <w:r>
                 <w:rPr>
                   <w:rStyle w:val="Hyperlink"/>
@@ -284,7 +284,7 @@
                 <w:sz w:val="20"/>
               </w:rPr>
             </w:pPr>
-            <w:hyperlink r:id="rId6" w:history="1">
+            <w:hyperlink r:id="rId7" w:history="1">
               <w:r>
                 <w:rPr>
                   <w:rStyle w:val="Hyperlink"/>
@@ -368,7 +368,7 @@
                 <w:szCs w:val="20"/>
               </w:rPr>
             </w:pPr>
-            <w:hyperlink r:id="rId7" w:history="1">
+            <w:hyperlink r:id="rId8" w:history="1">
               <w:r>
                 <w:rPr>
                   <w:rStyle w:val="Hyperlink"/>
@@ -456,7 +456,7 @@
                 <w:b/>
               </w:rPr>
             </w:pPr>
-            <w:hyperlink r:id="rId8" w:history="1">
+            <w:hyperlink r:id="rId9" w:history="1">
               <w:r>
                 <w:rPr>
                   <w:rStyle w:val="Hyperlink"/>
@@ -1053,29 +1053,7 @@
           <w:szCs w:val="24"/>
           <w:lang w:val="en-IN"/>
         </w:rPr>
-        <w:t xml:space="preserve"> Create AI-controlled entities with </w:t>
-      </w:r>
-      <w:proofErr w:type="spellStart"/>
-      <w:r>
-        <w:rPr>
-          <w:rFonts w:ascii="Times New Roman" w:hAnsi="Times New Roman"/>
-          <w:bCs/>
-          <w:sz w:val="24"/>
-          <w:szCs w:val="24"/>
-          <w:lang w:val="en-IN"/>
-        </w:rPr>
-        <w:t>behavior</w:t>
-      </w:r>
-      <w:proofErr w:type="spellEnd"/>
-      <w:r>
-        <w:rPr>
-          <w:rFonts w:ascii="Times New Roman" w:hAnsi="Times New Roman"/>
-          <w:bCs/>
-          <w:sz w:val="24"/>
-          <w:szCs w:val="24"/>
-          <w:lang w:val="en-IN"/>
-        </w:rPr>
-        <w:t xml:space="preserve"> patterns and interactions.</w:t>
+        <w:t xml:space="preserve"> Create AI-controlled entities with behavior patterns and interactions.</w:t>
       </w:r>
     </w:p>
     <w:p>
@@ -1326,6 +1304,253 @@
     </w:p>
     <w:p>
       <w:pPr>
+        <w:pStyle w:val="ListParagraph"/>
+        <w:numPr>
+          <w:ilvl w:val="0"/>
+          <w:numId w:val="1"/>
+        </w:numPr>
+        <w:rPr>
+          <w:rFonts w:ascii="Times New Roman" w:hAnsi="Times New Roman"/>
+          <w:b/>
+          <w:lang w:val="en-IN"/>
+        </w:rPr>
+      </w:pPr>
+      <w:r>
+        <w:rPr>
+          <w:rFonts w:ascii="Times New Roman" w:hAnsi="Times New Roman"/>
+          <w:b/>
+          <w:lang w:val="en-IN"/>
+        </w:rPr>
+        <w:t>Abstract</w:t>
+      </w:r>
+    </w:p>
+    <w:p>
+      <w:pPr>
+        <w:pStyle w:val="ListParagraph"/>
+        <w:numPr>
+          <w:ilvl w:val="0"/>
+          <w:numId w:val="1"/>
+        </w:numPr>
+        <w:rPr>
+          <w:rFonts w:ascii="Times New Roman" w:hAnsi="Times New Roman"/>
+          <w:b/>
+          <w:lang w:val="en-IN"/>
+        </w:rPr>
+      </w:pPr>
+      <w:r>
+        <w:rPr>
+          <w:rFonts w:ascii="Times New Roman" w:hAnsi="Times New Roman"/>
+          <w:b/>
+          <w:lang w:val="en-IN"/>
+        </w:rPr>
+        <w:t>Keyword</w:t>
+      </w:r>
+    </w:p>
+    <w:p>
+      <w:pPr>
+        <w:pStyle w:val="ListParagraph"/>
+        <w:numPr>
+          <w:ilvl w:val="0"/>
+          <w:numId w:val="1"/>
+        </w:numPr>
+        <w:rPr>
+          <w:rFonts w:ascii="Times New Roman" w:hAnsi="Times New Roman"/>
+          <w:b/>
+          <w:lang w:val="en-IN"/>
+        </w:rPr>
+      </w:pPr>
+      <w:r>
+        <w:rPr>
+          <w:rFonts w:ascii="Times New Roman" w:hAnsi="Times New Roman"/>
+          <w:b/>
+          <w:lang w:val="en-IN"/>
+        </w:rPr>
+        <w:t>Objective</w:t>
+      </w:r>
+    </w:p>
+    <w:p>
+      <w:pPr>
+        <w:pStyle w:val="ListParagraph"/>
+        <w:numPr>
+          <w:ilvl w:val="0"/>
+          <w:numId w:val="1"/>
+        </w:numPr>
+        <w:rPr>
+          <w:rFonts w:ascii="Times New Roman" w:hAnsi="Times New Roman"/>
+          <w:b/>
+          <w:lang w:val="en-IN"/>
+        </w:rPr>
+      </w:pPr>
+      <w:r>
+        <w:rPr>
+          <w:rFonts w:ascii="Times New Roman" w:hAnsi="Times New Roman"/>
+          <w:b/>
+          <w:lang w:val="en-IN"/>
+        </w:rPr>
+        <w:t>Architecture</w:t>
+      </w:r>
+    </w:p>
+    <w:p>
+      <w:pPr>
+        <w:pStyle w:val="ListParagraph"/>
+        <w:numPr>
+          <w:ilvl w:val="0"/>
+          <w:numId w:val="1"/>
+        </w:numPr>
+        <w:rPr>
+          <w:rFonts w:ascii="Times New Roman" w:hAnsi="Times New Roman"/>
+          <w:b/>
+          <w:lang w:val="en-IN"/>
+        </w:rPr>
+      </w:pPr>
+      <w:r>
+        <w:rPr>
+          <w:rFonts w:ascii="Times New Roman" w:hAnsi="Times New Roman"/>
+          <w:b/>
+          <w:lang w:val="en-IN"/>
+        </w:rPr>
+        <w:t>Features</w:t>
+      </w:r>
+    </w:p>
+    <w:p>
+      <w:pPr>
+        <w:pStyle w:val="ListParagraph"/>
+        <w:numPr>
+          <w:ilvl w:val="1"/>
+          <w:numId w:val="1"/>
+        </w:numPr>
+        <w:rPr>
+          <w:rFonts w:ascii="Times New Roman" w:hAnsi="Times New Roman"/>
+          <w:b/>
+          <w:lang w:val="en-IN"/>
+        </w:rPr>
+      </w:pPr>
+      <w:r>
+        <w:rPr>
+          <w:rFonts w:ascii="Times New Roman" w:hAnsi="Times New Roman"/>
+          <w:b/>
+          <w:lang w:val="en-IN"/>
+        </w:rPr>
+        <w:t>Item Spawner</w:t>
+      </w:r>
+    </w:p>
+    <w:p>
+      <w:pPr>
+        <w:pStyle w:val="ListParagraph"/>
+        <w:numPr>
+          <w:ilvl w:val="1"/>
+          <w:numId w:val="1"/>
+        </w:numPr>
+        <w:rPr>
+          <w:rFonts w:ascii="Times New Roman" w:hAnsi="Times New Roman"/>
+          <w:b/>
+          <w:lang w:val="en-IN"/>
+        </w:rPr>
+      </w:pPr>
+      <w:r>
+        <w:rPr>
+          <w:rFonts w:ascii="Times New Roman" w:hAnsi="Times New Roman"/>
+          <w:b/>
+          <w:lang w:val="en-IN"/>
+        </w:rPr>
+        <w:t>Item Picker</w:t>
+      </w:r>
+    </w:p>
+    <w:p>
+      <w:pPr>
+        <w:pStyle w:val="ListParagraph"/>
+        <w:numPr>
+          <w:ilvl w:val="1"/>
+          <w:numId w:val="1"/>
+        </w:numPr>
+        <w:rPr>
+          <w:rFonts w:ascii="Times New Roman" w:hAnsi="Times New Roman"/>
+          <w:b/>
+          <w:lang w:val="en-IN"/>
+        </w:rPr>
+      </w:pPr>
+      <w:r>
+        <w:rPr>
+          <w:rFonts w:ascii="Times New Roman" w:hAnsi="Times New Roman"/>
+          <w:b/>
+          <w:lang w:val="en-IN"/>
+        </w:rPr>
+        <w:t>Enemy AI</w:t>
+      </w:r>
+    </w:p>
+    <w:p>
+      <w:pPr>
+        <w:pStyle w:val="ListParagraph"/>
+        <w:numPr>
+          <w:ilvl w:val="1"/>
+          <w:numId w:val="1"/>
+        </w:numPr>
+        <w:rPr>
+          <w:rFonts w:ascii="Times New Roman" w:hAnsi="Times New Roman"/>
+          <w:b/>
+          <w:lang w:val="en-IN"/>
+        </w:rPr>
+      </w:pPr>
+      <w:r>
+        <w:rPr>
+          <w:rFonts w:ascii="Times New Roman" w:hAnsi="Times New Roman"/>
+          <w:b/>
+          <w:lang w:val="en-IN"/>
+        </w:rPr>
+        <w:t>Game Manager</w:t>
+      </w:r>
+    </w:p>
+    <w:p>
+      <w:pPr>
+        <w:pStyle w:val="ListParagraph"/>
+        <w:numPr>
+          <w:ilvl w:val="0"/>
+          <w:numId w:val="1"/>
+        </w:numPr>
+        <w:rPr>
+          <w:rFonts w:ascii="Times New Roman" w:hAnsi="Times New Roman"/>
+          <w:b/>
+          <w:lang w:val="en-IN"/>
+        </w:rPr>
+      </w:pPr>
+      <w:r>
+        <w:rPr>
+          <w:rFonts w:ascii="Times New Roman" w:hAnsi="Times New Roman"/>
+          <w:b/>
+          <w:lang w:val="en-IN"/>
+        </w:rPr>
+        <w:t>Future scope</w:t>
+      </w:r>
+    </w:p>
+    <w:p>
+      <w:pPr>
+        <w:pStyle w:val="ListParagraph"/>
+        <w:numPr>
+          <w:ilvl w:val="0"/>
+          <w:numId w:val="1"/>
+        </w:numPr>
+        <w:rPr>
+          <w:rFonts w:ascii="Times New Roman" w:hAnsi="Times New Roman"/>
+          <w:b/>
+          <w:lang w:val="en-IN"/>
+        </w:rPr>
+      </w:pPr>
+      <w:r>
+        <w:rPr>
+          <w:rFonts w:ascii="Times New Roman" w:hAnsi="Times New Roman"/>
+          <w:b/>
+          <w:lang w:val="en-IN"/>
+        </w:rPr>
+        <w:t>Conclusion</w:t>
+      </w:r>
+    </w:p>
+    <w:p>
+      <w:pPr>
+        <w:pStyle w:val="ListParagraph"/>
+        <w:numPr>
+          <w:ilvl w:val="0"/>
+          <w:numId w:val="1"/>
+        </w:numPr>
         <w:rPr>
           <w:rFonts w:ascii="Times New Roman" w:hAnsi="Times New Roman"/>
           <w:b/>
@@ -1412,6 +1637,127 @@
     </w:sectPr>
   </w:body>
 </w:document>
+</file>
+
+<file path=word/numbering.xml><?xml version="1.0" encoding="utf-8"?>
+<w:numbering xmlns:wpc="http://schemas.microsoft.com/office/word/2010/wordprocessingCanvas" xmlns:cx="http://schemas.microsoft.com/office/drawing/2014/chartex" xmlns:cx1="http://schemas.microsoft.com/office/drawing/2015/9/8/chartex" xmlns:cx2="http://schemas.microsoft.com/office/drawing/2015/10/21/chartex" xmlns:cx3="http://schemas.microsoft.com/office/drawing/2016/5/9/chartex" xmlns:cx4="http://schemas.microsoft.com/office/drawing/2016/5/10/chartex" xmlns:cx5="http://schemas.microsoft.com/office/drawing/2016/5/11/chartex" xmlns:cx6="http://schemas.microsoft.com/office/drawing/2016/5/12/chartex" xmlns:cx7="http://schemas.microsoft.com/office/drawing/2016/5/13/chartex" xmlns:cx8="http://schemas.microsoft.com/office/drawing/2016/5/14/chartex" xmlns:mc="http://schemas.openxmlformats.org/markup-compatibility/2006" xmlns:aink="http://schemas.microsoft.com/office/drawing/2016/ink" xmlns:am3d="http://schemas.microsoft.com/office/drawing/2017/model3d" xmlns:o="urn:schemas-microsoft-com:office:office" xmlns:oel="http://schemas.microsoft.com/office/2019/extlst" xmlns:r="http://schemas.openxmlformats.org/officeDocument/2006/relationships" xmlns:m="http://schemas.openxmlformats.org/officeDocument/2006/math" xmlns:v="urn:schemas-microsoft-com:vml" xmlns:wp14="http://schemas.microsoft.com/office/word/2010/wordprocessingDrawing" xmlns:wp="http://schemas.openxmlformats.org/drawingml/2006/wordprocessingDrawing" xmlns:w10="urn:schemas-microsoft-com:office:word" xmlns:w="http://schemas.openxmlformats.org/wordprocessingml/2006/main" xmlns:w14="http://schemas.microsoft.com/office/word/2010/wordml" xmlns:w15="http://schemas.microsoft.com/office/word/2012/wordml" xmlns:w16cex="http://schemas.microsoft.com/office/word/2018/wordml/cex" xmlns:w16cid="http://schemas.microsoft.com/office/word/2016/wordml/cid" xmlns:w16="http://schemas.microsoft.com/office/word/2018/wordml" xmlns:w16sdtdh="http://schemas.microsoft.com/office/word/2020/wordml/sdtdatahash" xmlns:w16se="http://schemas.microsoft.com/office/word/2015/wordml/symex" xmlns:wpg="http://schemas.microsoft.com/office/word/2010/wordprocessingGroup" xmlns:wpi="http://schemas.microsoft.com/office/word/2010/wordprocessingInk" xmlns:wne="http://schemas.microsoft.com/office/word/2006/wordml" xmlns:wps="http://schemas.microsoft.com/office/word/2010/wordprocessingShape" mc:Ignorable="w14 w15 w16se w16cid w16 w16cex w16sdtdh wp14">
+  <w:abstractNum w:abstractNumId="0" w15:restartNumberingAfterBreak="0">
+    <w:nsid w:val="3E9E6C4B"/>
+    <w:multiLevelType w:val="hybridMultilevel"/>
+    <w:tmpl w:val="853E2BB8"/>
+    <w:lvl w:ilvl="0" w:tplc="40090001">
+      <w:start w:val="1"/>
+      <w:numFmt w:val="bullet"/>
+      <w:lvlText w:val=""/>
+      <w:lvlJc w:val="left"/>
+      <w:pPr>
+        <w:ind w:left="720" w:hanging="360"/>
+      </w:pPr>
+      <w:rPr>
+        <w:rFonts w:ascii="Symbol" w:hAnsi="Symbol" w:hint="default"/>
+      </w:rPr>
+    </w:lvl>
+    <w:lvl w:ilvl="1" w:tplc="40090003">
+      <w:start w:val="1"/>
+      <w:numFmt w:val="bullet"/>
+      <w:lvlText w:val="o"/>
+      <w:lvlJc w:val="left"/>
+      <w:pPr>
+        <w:ind w:left="1440" w:hanging="360"/>
+      </w:pPr>
+      <w:rPr>
+        <w:rFonts w:ascii="Courier New" w:hAnsi="Courier New" w:cs="Courier New" w:hint="default"/>
+      </w:rPr>
+    </w:lvl>
+    <w:lvl w:ilvl="2" w:tplc="40090005" w:tentative="1">
+      <w:start w:val="1"/>
+      <w:numFmt w:val="bullet"/>
+      <w:lvlText w:val=""/>
+      <w:lvlJc w:val="left"/>
+      <w:pPr>
+        <w:ind w:left="2160" w:hanging="360"/>
+      </w:pPr>
+      <w:rPr>
+        <w:rFonts w:ascii="Wingdings" w:hAnsi="Wingdings" w:hint="default"/>
+      </w:rPr>
+    </w:lvl>
+    <w:lvl w:ilvl="3" w:tplc="40090001" w:tentative="1">
+      <w:start w:val="1"/>
+      <w:numFmt w:val="bullet"/>
+      <w:lvlText w:val=""/>
+      <w:lvlJc w:val="left"/>
+      <w:pPr>
+        <w:ind w:left="2880" w:hanging="360"/>
+      </w:pPr>
+      <w:rPr>
+        <w:rFonts w:ascii="Symbol" w:hAnsi="Symbol" w:hint="default"/>
+      </w:rPr>
+    </w:lvl>
+    <w:lvl w:ilvl="4" w:tplc="40090003" w:tentative="1">
+      <w:start w:val="1"/>
+      <w:numFmt w:val="bullet"/>
+      <w:lvlText w:val="o"/>
+      <w:lvlJc w:val="left"/>
+      <w:pPr>
+        <w:ind w:left="3600" w:hanging="360"/>
+      </w:pPr>
+      <w:rPr>
+        <w:rFonts w:ascii="Courier New" w:hAnsi="Courier New" w:cs="Courier New" w:hint="default"/>
+      </w:rPr>
+    </w:lvl>
+    <w:lvl w:ilvl="5" w:tplc="40090005" w:tentative="1">
+      <w:start w:val="1"/>
+      <w:numFmt w:val="bullet"/>
+      <w:lvlText w:val=""/>
+      <w:lvlJc w:val="left"/>
+      <w:pPr>
+        <w:ind w:left="4320" w:hanging="360"/>
+      </w:pPr>
+      <w:rPr>
+        <w:rFonts w:ascii="Wingdings" w:hAnsi="Wingdings" w:hint="default"/>
+      </w:rPr>
+    </w:lvl>
+    <w:lvl w:ilvl="6" w:tplc="40090001" w:tentative="1">
+      <w:start w:val="1"/>
+      <w:numFmt w:val="bullet"/>
+      <w:lvlText w:val=""/>
+      <w:lvlJc w:val="left"/>
+      <w:pPr>
+        <w:ind w:left="5040" w:hanging="360"/>
+      </w:pPr>
+      <w:rPr>
+        <w:rFonts w:ascii="Symbol" w:hAnsi="Symbol" w:hint="default"/>
+      </w:rPr>
+    </w:lvl>
+    <w:lvl w:ilvl="7" w:tplc="40090003" w:tentative="1">
+      <w:start w:val="1"/>
+      <w:numFmt w:val="bullet"/>
+      <w:lvlText w:val="o"/>
+      <w:lvlJc w:val="left"/>
+      <w:pPr>
+        <w:ind w:left="5760" w:hanging="360"/>
+      </w:pPr>
+      <w:rPr>
+        <w:rFonts w:ascii="Courier New" w:hAnsi="Courier New" w:cs="Courier New" w:hint="default"/>
+      </w:rPr>
+    </w:lvl>
+    <w:lvl w:ilvl="8" w:tplc="40090005" w:tentative="1">
+      <w:start w:val="1"/>
+      <w:numFmt w:val="bullet"/>
+      <w:lvlText w:val=""/>
+      <w:lvlJc w:val="left"/>
+      <w:pPr>
+        <w:ind w:left="6480" w:hanging="360"/>
+      </w:pPr>
+      <w:rPr>
+        <w:rFonts w:ascii="Wingdings" w:hAnsi="Wingdings" w:hint="default"/>
+      </w:rPr>
+    </w:lvl>
+  </w:abstractNum>
+  <w:num w:numId="1" w16cid:durableId="970669368">
+    <w:abstractNumId w:val="0"/>
+  </w:num>
+</w:numbering>
 </file>
 
 <file path=word/styles.xml><?xml version="1.0" encoding="utf-8"?>
@@ -1828,6 +2174,7 @@
   <w:style w:type="character" w:default="1" w:styleId="DefaultParagraphFont">
     <w:name w:val="Default Paragraph Font"/>
     <w:uiPriority w:val="1"/>
+    <w:semiHidden/>
     <w:unhideWhenUsed/>
   </w:style>
   <w:style w:type="table" w:default="1" w:styleId="TableNormal">
@@ -1896,6 +2243,17 @@
       <w:color w:val="467886"/>
       <w:u w:val="single"/>
     </w:rPr>
+  </w:style>
+  <w:style w:type="paragraph" w:styleId="ListParagraph">
+    <w:name w:val="List Paragraph"/>
+    <w:basedOn w:val="Normal"/>
+    <w:uiPriority w:val="34"/>
+    <w:qFormat/>
+    <w:rsid w:val="00FF3688"/>
+    <w:pPr>
+      <w:ind w:left="720"/>
+      <w:contextualSpacing/>
+    </w:pPr>
   </w:style>
 </w:styles>
 </file>

</xml_diff>